<commit_message>
update print faqs, links
</commit_message>
<xml_diff>
--- a/app/modules/Printfile/Form/FaqsForm.docx
+++ b/app/modules/Printfile/Form/FaqsForm.docx
@@ -63,6 +63,16 @@
         </w:rPr>
         <w:t xml:space="preserve">Clinic Center) </w:t>
       </w:r>
+    </w:p>
+    <w:p>
+      <w:pPr>
+        <w:jc w:val="center"/>
+        <w:rPr>
+          <w:rFonts w:ascii="TH SarabunPSK" w:hAnsi="TH SarabunPSK" w:cs="TH SarabunPSK"/>
+          <w:sz w:val="32"/>
+          <w:szCs w:val="32"/>
+        </w:rPr>
+      </w:pPr>
       <w:r>
         <w:rPr>
           <w:rFonts w:ascii="TH SarabunPSK" w:hAnsi="TH SarabunPSK" w:cs="TH SarabunPSK"/>
@@ -72,6 +82,18 @@
         </w:rPr>
         <w:t>องค์การบริหารส่วนจังหวัดระยอง</w:t>
       </w:r>
+    </w:p>
+    <w:p>
+      <w:pPr>
+        <w:jc w:val="center"/>
+        <w:rPr>
+          <w:rFonts w:ascii="TH SarabunPSK" w:hAnsi="TH SarabunPSK" w:cs="TH SarabunPSK"/>
+          <w:sz w:val="32"/>
+          <w:szCs w:val="32"/>
+        </w:rPr>
+      </w:pPr>
+      <w:bookmarkStart w:id="0" w:name="_GoBack"/>
+      <w:bookmarkEnd w:id="0"/>
     </w:p>
     <w:tbl>
       <w:tblPr>
@@ -234,8 +256,6 @@
         </w:rPr>
         <w:t>{answers}</w:t>
       </w:r>
-      <w:bookmarkStart w:id="0" w:name="_GoBack"/>
-      <w:bookmarkEnd w:id="0"/>
     </w:p>
     <w:p>
       <w:pPr>

</xml_diff>

<commit_message>
update print links, faqs
</commit_message>
<xml_diff>
--- a/app/modules/Printfile/Form/FaqsForm.docx
+++ b/app/modules/Printfile/Form/FaqsForm.docx
@@ -122,7 +122,7 @@
             <w:pPr>
               <w:jc w:val="center"/>
               <w:rPr>
-                <w:rFonts w:ascii="TH SarabunPSK" w:hAnsi="TH SarabunPSK" w:cs="TH SarabunPSK" w:hint="cs"/>
+                <w:rFonts w:ascii="TH SarabunPSK" w:hAnsi="TH SarabunPSK" w:cs="TH SarabunPSK"/>
                 <w:sz w:val="28"/>
                 <w:cs/>
               </w:rPr>
@@ -230,7 +230,16 @@
                 <w:rFonts w:ascii="TH SarabunPSK" w:hAnsi="TH SarabunPSK" w:cs="TH SarabunPSK"/>
                 <w:sz w:val="28"/>
               </w:rPr>
-              <w:t>${answer}</w:t>
+              <w:t>${quest</w:t>
+            </w:r>
+            <w:bookmarkStart w:id="0" w:name="_GoBack"/>
+            <w:bookmarkEnd w:id="0"/>
+            <w:r>
+              <w:rPr>
+                <w:rFonts w:ascii="TH SarabunPSK" w:hAnsi="TH SarabunPSK" w:cs="TH SarabunPSK"/>
+                <w:sz w:val="28"/>
+              </w:rPr>
+              <w:t>}</w:t>
             </w:r>
           </w:p>
         </w:tc>
@@ -265,8 +274,6 @@
           <w:szCs w:val="32"/>
         </w:rPr>
       </w:pPr>
-      <w:bookmarkStart w:id="0" w:name="_GoBack"/>
-      <w:bookmarkEnd w:id="0"/>
     </w:p>
     <w:sectPr>
       <w:footerReference w:type="default" r:id="rId7"/>

</xml_diff>